<commit_message>
inicio de tercera parte- procesando archivos
</commit_message>
<xml_diff>
--- a/apuntes_2.docx
+++ b/apuntes_2.docx
@@ -4921,6 +4921,43 @@
           <w:b w:val="false"/>
           <w:bCs w:val="false"/>
         </w:rPr>
+        <w:t xml:space="preserve">else: </w:t>
+      </w:r>
+    </w:p>
+    <w:p>
+      <w:pPr>
+        <w:pStyle w:val="Normal"/>
+        <w:jc w:val="left"/>
+        <w:rPr>
+          <w:b w:val="false"/>
+          <w:b w:val="false"/>
+          <w:bCs w:val="false"/>
+        </w:rPr>
+      </w:pPr>
+      <w:r>
+        <w:rPr>
+          <w:b w:val="false"/>
+          <w:bCs w:val="false"/>
+        </w:rPr>
+        <w:tab/>
+        <w:t>comandos a ejecutarse en caso de que no salte ninguna excepcion</w:t>
+      </w:r>
+    </w:p>
+    <w:p>
+      <w:pPr>
+        <w:pStyle w:val="Normal"/>
+        <w:jc w:val="left"/>
+        <w:rPr>
+          <w:b w:val="false"/>
+          <w:b w:val="false"/>
+          <w:bCs w:val="false"/>
+        </w:rPr>
+      </w:pPr>
+      <w:r>
+        <w:rPr>
+          <w:b w:val="false"/>
+          <w:bCs w:val="false"/>
+        </w:rPr>
       </w:r>
     </w:p>
     <w:p>
@@ -5074,11 +5111,7 @@
       <w:pPr>
         <w:pStyle w:val="Normal"/>
         <w:jc w:val="left"/>
-        <w:rPr>
-          <w:b w:val="false"/>
-          <w:b w:val="false"/>
-          <w:bCs w:val="false"/>
-        </w:rPr>
+        <w:rPr/>
       </w:pPr>
       <w:r>
         <w:rPr>
@@ -5087,6 +5120,115 @@
         </w:rPr>
         <w:tab/>
         <w:t>se lo tiene que poner al final de todos los excetp</w:t>
+      </w:r>
+    </w:p>
+    <w:p>
+      <w:pPr>
+        <w:pStyle w:val="Normal"/>
+        <w:jc w:val="left"/>
+        <w:rPr>
+          <w:b w:val="false"/>
+          <w:b w:val="false"/>
+          <w:bCs w:val="false"/>
+        </w:rPr>
+      </w:pPr>
+      <w:r>
+        <w:rPr>
+          <w:b w:val="false"/>
+          <w:bCs w:val="false"/>
+        </w:rPr>
+      </w:r>
+    </w:p>
+    <w:p>
+      <w:pPr>
+        <w:pStyle w:val="Normal"/>
+        <w:jc w:val="left"/>
+        <w:rPr>
+          <w:b w:val="false"/>
+          <w:b w:val="false"/>
+          <w:bCs w:val="false"/>
+        </w:rPr>
+      </w:pPr>
+      <w:r>
+        <w:rPr>
+          <w:b w:val="false"/>
+          <w:bCs w:val="false"/>
+        </w:rPr>
+      </w:r>
+    </w:p>
+    <w:p>
+      <w:pPr>
+        <w:pStyle w:val="Normal"/>
+        <w:jc w:val="left"/>
+        <w:rPr/>
+      </w:pPr>
+      <w:r>
+        <w:rPr>
+          <w:b w:val="false"/>
+          <w:bCs w:val="false"/>
+        </w:rPr>
+        <w:t xml:space="preserve">el nombre de la excepcion es un objeto de clase de la excepcion </w:t>
+      </w:r>
+    </w:p>
+    <w:p>
+      <w:pPr>
+        <w:pStyle w:val="Normal"/>
+        <w:jc w:val="left"/>
+        <w:rPr/>
+      </w:pPr>
+      <w:r>
+        <w:rPr>
+          <w:b w:val="false"/>
+          <w:bCs w:val="false"/>
+        </w:rPr>
+        <w:tab/>
+        <w:t>ver ejemplo en /programas_2/codigo10.py</w:t>
+      </w:r>
+    </w:p>
+    <w:p>
+      <w:pPr>
+        <w:pStyle w:val="Normal"/>
+        <w:jc w:val="left"/>
+        <w:rPr>
+          <w:b w:val="false"/>
+          <w:b w:val="false"/>
+          <w:bCs w:val="false"/>
+        </w:rPr>
+      </w:pPr>
+      <w:r>
+        <w:rPr>
+          <w:b w:val="false"/>
+          <w:bCs w:val="false"/>
+        </w:rPr>
+      </w:r>
+    </w:p>
+    <w:p>
+      <w:pPr>
+        <w:pStyle w:val="Normal"/>
+        <w:jc w:val="left"/>
+        <w:rPr/>
+      </w:pPr>
+      <w:r>
+        <w:rPr>
+          <w:b w:val="false"/>
+          <w:bCs w:val="false"/>
+        </w:rPr>
+        <w:t>print(nombre_excepcion.__str_₍))</w:t>
+      </w:r>
+    </w:p>
+    <w:p>
+      <w:pPr>
+        <w:pStyle w:val="Normal"/>
+        <w:jc w:val="left"/>
+        <w:rPr/>
+      </w:pPr>
+      <w:r>
+        <w:rPr>
+          <w:b w:val="false"/>
+          <w:bCs w:val="false"/>
+        </w:rPr>
+        <w:tab/>
+        <w:t>esto nos dara un mensaje mas detallado de lo que trata la excepcion</w:t>
       </w:r>
     </w:p>
     <w:p>
@@ -6957,11 +7099,7 @@
       <w:pPr>
         <w:pStyle w:val="Normal"/>
         <w:jc w:val="left"/>
-        <w:rPr>
-          <w:b w:val="false"/>
-          <w:b w:val="false"/>
-          <w:bCs w:val="false"/>
-        </w:rPr>
+        <w:rPr/>
       </w:pPr>
       <w:r>
         <w:rPr>
@@ -6994,53 +7132,20 @@
         <w:jc w:val="left"/>
         <w:rPr/>
       </w:pPr>
-      <w:bookmarkStart w:id="0" w:name="__DdeLink__570_2616256120"/>
-      <w:r>
-        <w:rPr>
-          <w:b w:val="false"/>
-          <w:bCs w:val="false"/>
-        </w:rPr>
-        <w:t>se</w:t>
-      </w:r>
-      <w:bookmarkEnd w:id="0"/>
-      <w:r>
-        <w:rPr>
-          <w:b w:val="false"/>
-          <w:bCs w:val="false"/>
-        </w:rPr>
-        <w:t xml:space="preserve"> pueden identificar los errores con sus nombres</w:t>
-      </w:r>
-    </w:p>
-    <w:p>
-      <w:pPr>
-        <w:pStyle w:val="Normal"/>
-        <w:jc w:val="left"/>
-        <w:rPr>
-          <w:b w:val="false"/>
-          <w:b w:val="false"/>
-          <w:bCs w:val="false"/>
-        </w:rPr>
-      </w:pPr>
-      <w:r>
-        <w:rPr>
-          <w:b w:val="false"/>
-          <w:bCs w:val="false"/>
-        </w:rPr>
-      </w:r>
-    </w:p>
-    <w:p>
-      <w:pPr>
-        <w:pStyle w:val="Normal"/>
-        <w:jc w:val="left"/>
-        <w:rPr/>
-      </w:pPr>
-      <w:r>
-        <w:rPr>
-          <w:b w:val="false"/>
-          <w:bCs w:val="false"/>
-        </w:rPr>
-        <w:tab/>
-      </w:r>
+      <w:r>
+        <w:rPr>
+          <w:b w:val="false"/>
+          <w:bCs w:val="false"/>
+        </w:rPr>
+        <w:t xml:space="preserve">la excepcion llamada “exception” se le puede pasar argumentos para </w:t>
+      </w:r>
+    </w:p>
+    <w:p>
+      <w:pPr>
+        <w:pStyle w:val="Normal"/>
+        <w:jc w:val="left"/>
+        <w:rPr/>
+      </w:pPr>
       <w:r>
         <w:rPr>
           <w:rFonts w:ascii="courier new" w:hAnsi="courier new"/>
@@ -7053,141 +7158,6 @@
           <w:spacing w:val="0"/>
           <w:sz w:val="21"/>
         </w:rPr>
-        <w:t>ZeroDivisionError : cuando se divide entre cero</w:t>
-      </w:r>
-    </w:p>
-    <w:p>
-      <w:pPr>
-        <w:pStyle w:val="Normal"/>
-        <w:jc w:val="left"/>
-        <w:rPr>
-          <w:rFonts w:ascii="courier new" w:hAnsi="courier new"/>
-          <w:b w:val="false"/>
-          <w:b w:val="false"/>
-          <w:bCs w:val="false"/>
-          <w:i w:val="false"/>
-          <w:i w:val="false"/>
-          <w:caps w:val="false"/>
-          <w:smallCaps w:val="false"/>
-          <w:color w:val="000000"/>
-          <w:spacing w:val="0"/>
-          <w:sz w:val="21"/>
-        </w:rPr>
-      </w:pPr>
-      <w:r>
-        <w:rPr>
-          <w:rFonts w:ascii="courier new" w:hAnsi="courier new"/>
-          <w:b w:val="false"/>
-          <w:bCs w:val="false"/>
-          <w:i w:val="false"/>
-          <w:caps w:val="false"/>
-          <w:smallCaps w:val="false"/>
-          <w:color w:val="000000"/>
-          <w:spacing w:val="0"/>
-          <w:sz w:val="21"/>
-        </w:rPr>
-      </w:r>
-    </w:p>
-    <w:p>
-      <w:pPr>
-        <w:pStyle w:val="Normal"/>
-        <w:jc w:val="left"/>
-        <w:rPr>
-          <w:rFonts w:ascii="courier new" w:hAnsi="courier new"/>
-          <w:b w:val="false"/>
-          <w:b w:val="false"/>
-          <w:bCs w:val="false"/>
-          <w:i w:val="false"/>
-          <w:i w:val="false"/>
-          <w:caps w:val="false"/>
-          <w:smallCaps w:val="false"/>
-          <w:color w:val="000000"/>
-          <w:spacing w:val="0"/>
-          <w:sz w:val="21"/>
-        </w:rPr>
-      </w:pPr>
-      <w:r>
-        <w:rPr>
-          <w:rFonts w:ascii="courier new" w:hAnsi="courier new"/>
-          <w:b w:val="false"/>
-          <w:bCs w:val="false"/>
-          <w:i w:val="false"/>
-          <w:caps w:val="false"/>
-          <w:smallCaps w:val="false"/>
-          <w:color w:val="000000"/>
-          <w:spacing w:val="0"/>
-          <w:sz w:val="21"/>
-        </w:rPr>
-        <w:tab/>
-        <w:t xml:space="preserve">IndexError : error en el indice de una lista </w:t>
-      </w:r>
-    </w:p>
-    <w:p>
-      <w:pPr>
-        <w:pStyle w:val="Normal"/>
-        <w:jc w:val="left"/>
-        <w:rPr>
-          <w:rFonts w:ascii="courier new" w:hAnsi="courier new"/>
-          <w:b w:val="false"/>
-          <w:b w:val="false"/>
-          <w:bCs w:val="false"/>
-          <w:i w:val="false"/>
-          <w:i w:val="false"/>
-          <w:caps w:val="false"/>
-          <w:smallCaps w:val="false"/>
-          <w:color w:val="000000"/>
-          <w:spacing w:val="0"/>
-          <w:sz w:val="21"/>
-        </w:rPr>
-      </w:pPr>
-      <w:r>
-        <w:rPr>
-          <w:rFonts w:ascii="courier new" w:hAnsi="courier new"/>
-          <w:b w:val="false"/>
-          <w:bCs w:val="false"/>
-          <w:i w:val="false"/>
-          <w:caps w:val="false"/>
-          <w:smallCaps w:val="false"/>
-          <w:color w:val="000000"/>
-          <w:spacing w:val="0"/>
-          <w:sz w:val="21"/>
-        </w:rPr>
-        <w:tab/>
-        <w:tab/>
-        <w:t>ese indice esta fuera del rango de la lista</w:t>
-      </w:r>
-    </w:p>
-    <w:p>
-      <w:pPr>
-        <w:pStyle w:val="Normal"/>
-        <w:jc w:val="left"/>
-        <w:rPr>
-          <w:rFonts w:ascii="courier new" w:hAnsi="courier new"/>
-          <w:b w:val="false"/>
-          <w:b w:val="false"/>
-          <w:bCs w:val="false"/>
-          <w:i w:val="false"/>
-          <w:i w:val="false"/>
-          <w:caps w:val="false"/>
-          <w:smallCaps w:val="false"/>
-          <w:color w:val="000000"/>
-          <w:spacing w:val="0"/>
-          <w:sz w:val="21"/>
-        </w:rPr>
-      </w:pPr>
-      <w:r>
-        <w:rPr>
-          <w:rFonts w:ascii="courier new" w:hAnsi="courier new"/>
-          <w:b w:val="false"/>
-          <w:bCs w:val="false"/>
-          <w:i w:val="false"/>
-          <w:caps w:val="false"/>
-          <w:smallCaps w:val="false"/>
-          <w:color w:val="000000"/>
-          <w:spacing w:val="0"/>
-          <w:sz w:val="21"/>
-        </w:rPr>
-        <w:tab/>
         <w:tab/>
       </w:r>
     </w:p>
@@ -7456,11 +7426,7 @@
       <w:pPr>
         <w:pStyle w:val="Normal"/>
         <w:jc w:val="left"/>
-        <w:rPr>
-          <w:b w:val="false"/>
-          <w:b w:val="false"/>
-          <w:bCs w:val="false"/>
-        </w:rPr>
+        <w:rPr/>
       </w:pPr>
       <w:r>
         <w:rPr>
@@ -7484,6 +7450,208 @@
         <w:pStyle w:val="Normal"/>
         <w:jc w:val="left"/>
         <w:rPr>
+          <w:b w:val="false"/>
+          <w:b w:val="false"/>
+          <w:bCs w:val="false"/>
+        </w:rPr>
+      </w:pPr>
+      <w:r>
+        <w:rPr>
+          <w:b w:val="false"/>
+          <w:bCs w:val="false"/>
+        </w:rPr>
+      </w:r>
+    </w:p>
+    <w:p>
+      <w:pPr>
+        <w:pStyle w:val="Normal"/>
+        <w:jc w:val="left"/>
+        <w:rPr/>
+      </w:pPr>
+      <w:r>
+        <w:rPr>
+          <w:b w:val="false"/>
+          <w:bCs w:val="false"/>
+        </w:rPr>
+        <w:t xml:space="preserve">CREAR EXCEPCIONES </w:t>
+      </w:r>
+    </w:p>
+    <w:p>
+      <w:pPr>
+        <w:pStyle w:val="Normal"/>
+        <w:jc w:val="left"/>
+        <w:rPr>
+          <w:b w:val="false"/>
+          <w:b w:val="false"/>
+          <w:bCs w:val="false"/>
+        </w:rPr>
+      </w:pPr>
+      <w:r>
+        <w:rPr>
+          <w:b w:val="false"/>
+          <w:bCs w:val="false"/>
+        </w:rPr>
+      </w:r>
+    </w:p>
+    <w:p>
+      <w:pPr>
+        <w:pStyle w:val="Normal"/>
+        <w:jc w:val="left"/>
+        <w:rPr/>
+      </w:pPr>
+      <w:r>
+        <w:rPr>
+          <w:b w:val="false"/>
+          <w:bCs w:val="false"/>
+        </w:rPr>
+        <w:t>ya que las excepciones predefinidas son nada mas que clases, se puede crear nuevas partiendo de la herencia de alguna de las ramas predefinidas</w:t>
+      </w:r>
+    </w:p>
+    <w:p>
+      <w:pPr>
+        <w:pStyle w:val="Normal"/>
+        <w:jc w:val="left"/>
+        <w:rPr>
+          <w:b w:val="false"/>
+          <w:b w:val="false"/>
+          <w:bCs w:val="false"/>
+        </w:rPr>
+      </w:pPr>
+      <w:r>
+        <w:rPr>
+          <w:b w:val="false"/>
+          <w:bCs w:val="false"/>
+        </w:rPr>
+      </w:r>
+    </w:p>
+    <w:p>
+      <w:pPr>
+        <w:pStyle w:val="Normal"/>
+        <w:jc w:val="left"/>
+        <w:rPr/>
+      </w:pPr>
+      <w:r>
+        <w:rPr>
+          <w:b w:val="false"/>
+          <w:bCs w:val="false"/>
+        </w:rPr>
+        <w:t>class miExcepcion(Exception):</w:t>
+      </w:r>
+    </w:p>
+    <w:p>
+      <w:pPr>
+        <w:pStyle w:val="Normal"/>
+        <w:jc w:val="left"/>
+        <w:rPr/>
+      </w:pPr>
+      <w:r>
+        <w:rPr>
+          <w:b w:val="false"/>
+          <w:bCs w:val="false"/>
+        </w:rPr>
+        <w:tab/>
+        <w:t xml:space="preserve">pass </w:t>
+      </w:r>
+    </w:p>
+    <w:p>
+      <w:pPr>
+        <w:pStyle w:val="Normal"/>
+        <w:jc w:val="left"/>
+        <w:rPr>
+          <w:b w:val="false"/>
+          <w:b w:val="false"/>
+          <w:bCs w:val="false"/>
+        </w:rPr>
+      </w:pPr>
+      <w:r>
+        <w:rPr>
+          <w:b w:val="false"/>
+          <w:bCs w:val="false"/>
+        </w:rPr>
+      </w:r>
+    </w:p>
+    <w:p>
+      <w:pPr>
+        <w:pStyle w:val="Normal"/>
+        <w:jc w:val="left"/>
+        <w:rPr/>
+      </w:pPr>
+      <w:r>
+        <w:rPr>
+          <w:b w:val="false"/>
+          <w:bCs w:val="false"/>
+        </w:rPr>
+        <w:t>estamos creando la excepcion heredando la clase exception, entonces estamos agregando una nueva rama al arbol</w:t>
+      </w:r>
+    </w:p>
+    <w:p>
+      <w:pPr>
+        <w:pStyle w:val="Normal"/>
+        <w:jc w:val="left"/>
+        <w:rPr/>
+      </w:pPr>
+      <w:r>
+        <w:rPr>
+          <w:b w:val="false"/>
+          <w:bCs w:val="false"/>
+        </w:rPr>
+        <w:tab/>
+      </w:r>
+      <w:r>
+        <w:rPr>
+          <w:b/>
+          <w:bCs/>
+        </w:rPr>
+        <w:t>ver ejemplo en /</w:t>
+      </w:r>
+      <w:r>
+        <w:rPr>
+          <w:b w:val="false"/>
+          <w:bCs w:val="false"/>
+        </w:rPr>
+        <w:t>programas_2/codigo10.py/</w:t>
+      </w:r>
+    </w:p>
+    <w:p>
+      <w:pPr>
+        <w:pStyle w:val="Normal"/>
+        <w:jc w:val="left"/>
+        <w:rPr>
+          <w:b/>
+          <w:b/>
+          <w:bCs/>
+        </w:rPr>
+      </w:pPr>
+      <w:r>
+        <w:rPr>
+          <w:b/>
+          <w:bCs/>
+        </w:rPr>
+        <w:t xml:space="preserve">se puede crear una nueva rama de escepciones </w:t>
+      </w:r>
+    </w:p>
+    <w:p>
+      <w:pPr>
+        <w:pStyle w:val="Normal"/>
+        <w:jc w:val="left"/>
+        <w:rPr>
+          <w:b w:val="false"/>
+          <w:b w:val="false"/>
+          <w:bCs w:val="false"/>
+        </w:rPr>
+      </w:pPr>
+      <w:r>
+        <w:rPr>
+          <w:b w:val="false"/>
+          <w:bCs w:val="false"/>
+        </w:rPr>
+      </w:r>
+    </w:p>
+    <w:p>
+      <w:pPr>
+        <w:pStyle w:val="Normal"/>
+        <w:jc w:val="left"/>
+        <w:rPr>
           <w:b/>
           <w:b/>
           <w:bCs/>
@@ -9840,7 +10008,10 @@
         </w:rPr>
       </w:pPr>
       <w:r>
-        <w:rPr/>
+        <w:rPr>
+          <w:b w:val="false"/>
+          <w:bCs w:val="false"/>
+        </w:rPr>
       </w:r>
     </w:p>
     <w:p>
@@ -10317,7 +10488,7 @@
         <w:tab/>
         <w:tab/>
       </w:r>
-      <w:bookmarkStart w:id="1" w:name="__DdeLink__850_1959258556"/>
+      <w:bookmarkStart w:id="0" w:name="__DdeLink__850_1959258556"/>
       <w:r>
         <w:rPr>
           <w:b w:val="false"/>
@@ -10326,7 +10497,7 @@
         </w:rPr>
         <w:t xml:space="preserve">_nombreClase__variable </w:t>
       </w:r>
-      <w:bookmarkEnd w:id="1"/>
+      <w:bookmarkEnd w:id="0"/>
     </w:p>
     <w:p>
       <w:pPr>
@@ -14259,10 +14430,6 @@
         <w:rPr/>
       </w:pPr>
       <w:r>
-        <w:rPr/>
-        <w:tab/>
-      </w:r>
-      <w:r>
         <w:rPr>
           <w:b/>
           <w:bCs/>
@@ -14282,7 +14449,6 @@
           <w:bCs/>
         </w:rPr>
         <w:tab/>
-        <w:tab/>
       </w:r>
       <w:r>
         <w:rPr>
@@ -14307,6 +14473,58 @@
       </w:pPr>
       <w:r>
         <w:rPr/>
+      </w:r>
+    </w:p>
+    <w:p>
+      <w:pPr>
+        <w:pStyle w:val="Normal"/>
+        <w:jc w:val="left"/>
+        <w:rPr/>
+      </w:pPr>
+      <w:r>
+        <w:rPr/>
+        <w:t xml:space="preserve">nombre_maestro.__subclasses__()  </w:t>
+      </w:r>
+    </w:p>
+    <w:p>
+      <w:pPr>
+        <w:pStyle w:val="Normal"/>
+        <w:jc w:val="left"/>
+        <w:rPr/>
+      </w:pPr>
+      <w:r>
+        <w:rPr/>
+        <w:tab/>
+        <w:t xml:space="preserve">este metodo </w:t>
+      </w:r>
+      <w:r>
+        <w:rPr>
+          <w:b/>
+          <w:bCs/>
+        </w:rPr>
+        <w:t xml:space="preserve">devuelve </w:t>
+      </w:r>
+      <w:r>
+        <w:rPr>
+          <w:b w:val="false"/>
+          <w:bCs w:val="false"/>
+        </w:rPr>
+        <w:t>una lista con todas las subclases heredadas por nombre_maestro</w:t>
+      </w:r>
+    </w:p>
+    <w:p>
+      <w:pPr>
+        <w:pStyle w:val="Normal"/>
+        <w:jc w:val="left"/>
+        <w:rPr/>
+      </w:pPr>
+      <w:r>
+        <w:rPr>
+          <w:b w:val="false"/>
+          <w:bCs w:val="false"/>
+        </w:rPr>
+        <w:tab/>
+        <w:t xml:space="preserve">ve ejemplo en /programas)2/codigo10.py/ </w:t>
       </w:r>
     </w:p>
     <w:p>
@@ -15536,32 +15754,34 @@
         </w:rPr>
       </w:pPr>
       <w:r>
-        <w:rPr/>
-      </w:r>
-    </w:p>
-    <w:p>
-      <w:pPr>
-        <w:pStyle w:val="Normal"/>
-        <w:jc w:val="left"/>
-        <w:rPr>
-          <w:b w:val="false"/>
-          <w:b w:val="false"/>
-          <w:bCs w:val="false"/>
-        </w:rPr>
-      </w:pPr>
-      <w:r>
-        <w:rPr/>
-      </w:r>
-    </w:p>
-    <w:p>
-      <w:pPr>
-        <w:pStyle w:val="Normal"/>
-        <w:jc w:val="left"/>
-        <w:rPr>
-          <w:b/>
-          <w:b/>
-          <w:bCs/>
-        </w:rPr>
+        <w:rPr>
+          <w:b w:val="false"/>
+          <w:bCs w:val="false"/>
+        </w:rPr>
+      </w:r>
+    </w:p>
+    <w:p>
+      <w:pPr>
+        <w:pStyle w:val="Normal"/>
+        <w:jc w:val="left"/>
+        <w:rPr>
+          <w:b w:val="false"/>
+          <w:b w:val="false"/>
+          <w:bCs w:val="false"/>
+        </w:rPr>
+      </w:pPr>
+      <w:r>
+        <w:rPr>
+          <w:b w:val="false"/>
+          <w:bCs w:val="false"/>
+        </w:rPr>
+      </w:r>
+    </w:p>
+    <w:p>
+      <w:pPr>
+        <w:pStyle w:val="Normal"/>
+        <w:jc w:val="left"/>
+        <w:rPr/>
       </w:pPr>
       <w:r>
         <w:rPr>
@@ -15576,6 +15796,1849 @@
           <w:bCs w:val="false"/>
         </w:rPr>
         <w:t>codigo9.py de /programas_2/</w:t>
+      </w:r>
+    </w:p>
+    <w:p>
+      <w:pPr>
+        <w:pStyle w:val="Normal"/>
+        <w:jc w:val="left"/>
+        <w:rPr>
+          <w:b w:val="false"/>
+          <w:b w:val="false"/>
+          <w:bCs w:val="false"/>
+        </w:rPr>
+      </w:pPr>
+      <w:r>
+        <w:rPr>
+          <w:b w:val="false"/>
+          <w:bCs w:val="false"/>
+        </w:rPr>
+      </w:r>
+    </w:p>
+    <w:p>
+      <w:pPr>
+        <w:pStyle w:val="Normal"/>
+        <w:jc w:val="left"/>
+        <w:rPr>
+          <w:b/>
+          <w:b/>
+          <w:bCs/>
+        </w:rPr>
+      </w:pPr>
+      <w:r>
+        <w:rPr>
+          <w:b/>
+          <w:bCs/>
+        </w:rPr>
+        <w:t xml:space="preserve">GENERADORES Y CIERRES </w:t>
+      </w:r>
+    </w:p>
+    <w:p>
+      <w:pPr>
+        <w:pStyle w:val="Normal"/>
+        <w:jc w:val="left"/>
+        <w:rPr>
+          <w:b/>
+          <w:b/>
+          <w:bCs/>
+        </w:rPr>
+      </w:pPr>
+      <w:r>
+        <w:rPr>
+          <w:b/>
+          <w:bCs/>
+        </w:rPr>
+      </w:r>
+    </w:p>
+    <w:p>
+      <w:pPr>
+        <w:pStyle w:val="Normal"/>
+        <w:jc w:val="left"/>
+        <w:rPr>
+          <w:b w:val="false"/>
+          <w:b w:val="false"/>
+          <w:bCs w:val="false"/>
+        </w:rPr>
+      </w:pPr>
+      <w:r>
+        <w:rPr>
+          <w:b w:val="false"/>
+          <w:bCs w:val="false"/>
+        </w:rPr>
+        <w:t xml:space="preserve">los generadores son objetos de tipo generador, el resutlado de un generador son solo numeros subsecuentes producidos por el generador, </w:t>
+      </w:r>
+    </w:p>
+    <w:p>
+      <w:pPr>
+        <w:pStyle w:val="Normal"/>
+        <w:jc w:val="left"/>
+        <w:rPr>
+          <w:b w:val="false"/>
+          <w:b w:val="false"/>
+          <w:bCs w:val="false"/>
+        </w:rPr>
+      </w:pPr>
+      <w:r>
+        <w:rPr>
+          <w:b w:val="false"/>
+          <w:bCs w:val="false"/>
+        </w:rPr>
+      </w:r>
+    </w:p>
+    <w:p>
+      <w:pPr>
+        <w:pStyle w:val="Normal"/>
+        <w:jc w:val="left"/>
+        <w:rPr>
+          <w:b w:val="false"/>
+          <w:b w:val="false"/>
+          <w:bCs w:val="false"/>
+        </w:rPr>
+      </w:pPr>
+      <w:r>
+        <w:rPr>
+          <w:b w:val="false"/>
+          <w:bCs w:val="false"/>
+        </w:rPr>
+        <w:t xml:space="preserve">en realidad los valores resultantes del generador no estan guardados en ningun lado </w:t>
+      </w:r>
+    </w:p>
+    <w:p>
+      <w:pPr>
+        <w:pStyle w:val="Normal"/>
+        <w:jc w:val="left"/>
+        <w:rPr>
+          <w:b/>
+          <w:b/>
+          <w:bCs/>
+        </w:rPr>
+      </w:pPr>
+      <w:r>
+        <w:rPr>
+          <w:b/>
+          <w:bCs/>
+        </w:rPr>
+      </w:r>
+    </w:p>
+    <w:p>
+      <w:pPr>
+        <w:pStyle w:val="Normal"/>
+        <w:jc w:val="left"/>
+        <w:rPr/>
+      </w:pPr>
+      <w:r>
+        <w:rPr>
+          <w:b w:val="false"/>
+          <w:bCs w:val="false"/>
+        </w:rPr>
+        <w:t>GENERADORES EN FORMA DE CLASE</w:t>
+      </w:r>
+    </w:p>
+    <w:p>
+      <w:pPr>
+        <w:pStyle w:val="Normal"/>
+        <w:jc w:val="left"/>
+        <w:rPr>
+          <w:b w:val="false"/>
+          <w:b w:val="false"/>
+          <w:bCs w:val="false"/>
+        </w:rPr>
+      </w:pPr>
+      <w:r>
+        <w:rPr>
+          <w:b w:val="false"/>
+          <w:bCs w:val="false"/>
+        </w:rPr>
+      </w:r>
+    </w:p>
+    <w:p>
+      <w:pPr>
+        <w:pStyle w:val="Normal"/>
+        <w:jc w:val="left"/>
+        <w:rPr>
+          <w:b w:val="false"/>
+          <w:b w:val="false"/>
+          <w:bCs w:val="false"/>
+        </w:rPr>
+      </w:pPr>
+      <w:r>
+        <w:rPr>
+          <w:b w:val="false"/>
+          <w:bCs w:val="false"/>
+        </w:rPr>
+        <w:t>class miGenerador:</w:t>
+      </w:r>
+    </w:p>
+    <w:p>
+      <w:pPr>
+        <w:pStyle w:val="Normal"/>
+        <w:jc w:val="left"/>
+        <w:rPr>
+          <w:b w:val="false"/>
+          <w:b w:val="false"/>
+          <w:bCs w:val="false"/>
+        </w:rPr>
+      </w:pPr>
+      <w:r>
+        <w:rPr>
+          <w:b w:val="false"/>
+          <w:bCs w:val="false"/>
+        </w:rPr>
+        <w:tab/>
+        <w:t>def __init__(self):</w:t>
+      </w:r>
+    </w:p>
+    <w:p>
+      <w:pPr>
+        <w:pStyle w:val="Normal"/>
+        <w:jc w:val="left"/>
+        <w:rPr>
+          <w:b w:val="false"/>
+          <w:b w:val="false"/>
+          <w:bCs w:val="false"/>
+        </w:rPr>
+      </w:pPr>
+      <w:r>
+        <w:rPr>
+          <w:b w:val="false"/>
+          <w:bCs w:val="false"/>
+        </w:rPr>
+        <w:tab/>
+      </w:r>
+    </w:p>
+    <w:p>
+      <w:pPr>
+        <w:pStyle w:val="Normal"/>
+        <w:jc w:val="left"/>
+        <w:rPr>
+          <w:b w:val="false"/>
+          <w:b w:val="false"/>
+          <w:bCs w:val="false"/>
+        </w:rPr>
+      </w:pPr>
+      <w:r>
+        <w:rPr>
+          <w:b w:val="false"/>
+          <w:bCs w:val="false"/>
+        </w:rPr>
+        <w:tab/>
+        <w:t>def __iter__(self):</w:t>
+      </w:r>
+    </w:p>
+    <w:p>
+      <w:pPr>
+        <w:pStyle w:val="Normal"/>
+        <w:jc w:val="left"/>
+        <w:rPr>
+          <w:b w:val="false"/>
+          <w:b w:val="false"/>
+          <w:bCs w:val="false"/>
+        </w:rPr>
+      </w:pPr>
+      <w:r>
+        <w:rPr>
+          <w:b w:val="false"/>
+          <w:bCs w:val="false"/>
+        </w:rPr>
+      </w:r>
+    </w:p>
+    <w:p>
+      <w:pPr>
+        <w:pStyle w:val="Normal"/>
+        <w:jc w:val="left"/>
+        <w:rPr>
+          <w:b w:val="false"/>
+          <w:b w:val="false"/>
+          <w:bCs w:val="false"/>
+        </w:rPr>
+      </w:pPr>
+      <w:r>
+        <w:rPr>
+          <w:b w:val="false"/>
+          <w:bCs w:val="false"/>
+        </w:rPr>
+        <w:tab/>
+        <w:t>def __next__(self):</w:t>
+      </w:r>
+    </w:p>
+    <w:p>
+      <w:pPr>
+        <w:pStyle w:val="Normal"/>
+        <w:jc w:val="left"/>
+        <w:rPr>
+          <w:b w:val="false"/>
+          <w:b w:val="false"/>
+          <w:bCs w:val="false"/>
+        </w:rPr>
+      </w:pPr>
+      <w:r>
+        <w:rPr>
+          <w:b w:val="false"/>
+          <w:bCs w:val="false"/>
+        </w:rPr>
+      </w:r>
+    </w:p>
+    <w:p>
+      <w:pPr>
+        <w:pStyle w:val="Normal"/>
+        <w:jc w:val="left"/>
+        <w:rPr>
+          <w:b w:val="false"/>
+          <w:b w:val="false"/>
+          <w:bCs w:val="false"/>
+        </w:rPr>
+      </w:pPr>
+      <w:r>
+        <w:rPr>
+          <w:b w:val="false"/>
+          <w:bCs w:val="false"/>
+        </w:rPr>
+        <w:t>for i in miGenerador(10):</w:t>
+      </w:r>
+    </w:p>
+    <w:p>
+      <w:pPr>
+        <w:pStyle w:val="Normal"/>
+        <w:jc w:val="left"/>
+        <w:rPr>
+          <w:b w:val="false"/>
+          <w:b w:val="false"/>
+          <w:bCs w:val="false"/>
+        </w:rPr>
+      </w:pPr>
+      <w:r>
+        <w:rPr>
+          <w:b w:val="false"/>
+          <w:bCs w:val="false"/>
+        </w:rPr>
+        <w:tab/>
+        <w:t>print(i)</w:t>
+      </w:r>
+    </w:p>
+    <w:p>
+      <w:pPr>
+        <w:pStyle w:val="Normal"/>
+        <w:jc w:val="left"/>
+        <w:rPr>
+          <w:b w:val="false"/>
+          <w:b w:val="false"/>
+          <w:bCs w:val="false"/>
+        </w:rPr>
+      </w:pPr>
+      <w:r>
+        <w:rPr>
+          <w:b w:val="false"/>
+          <w:bCs w:val="false"/>
+        </w:rPr>
+      </w:r>
+    </w:p>
+    <w:p>
+      <w:pPr>
+        <w:pStyle w:val="Normal"/>
+        <w:jc w:val="left"/>
+        <w:rPr>
+          <w:b w:val="false"/>
+          <w:b w:val="false"/>
+          <w:bCs w:val="false"/>
+        </w:rPr>
+      </w:pPr>
+      <w:r>
+        <w:rPr>
+          <w:b w:val="false"/>
+          <w:bCs w:val="false"/>
+        </w:rPr>
+      </w:r>
+    </w:p>
+    <w:p>
+      <w:pPr>
+        <w:pStyle w:val="Normal"/>
+        <w:jc w:val="left"/>
+        <w:rPr>
+          <w:b w:val="false"/>
+          <w:b w:val="false"/>
+          <w:bCs w:val="false"/>
+        </w:rPr>
+      </w:pPr>
+      <w:r>
+        <w:rPr>
+          <w:b w:val="false"/>
+          <w:bCs w:val="false"/>
+        </w:rPr>
+        <w:t xml:space="preserve">cuando utilizamos una clase </w:t>
+      </w:r>
+      <w:r>
+        <w:rPr>
+          <w:b/>
+          <w:bCs/>
+        </w:rPr>
+        <w:t xml:space="preserve">dentro de un iterador </w:t>
+      </w:r>
+      <w:r>
+        <w:rPr>
+          <w:b w:val="false"/>
+          <w:bCs w:val="false"/>
+        </w:rPr>
+        <w:t xml:space="preserve">tenemos que definir las funciones __iter__ y __next__ </w:t>
+      </w:r>
+    </w:p>
+    <w:p>
+      <w:pPr>
+        <w:pStyle w:val="Normal"/>
+        <w:jc w:val="left"/>
+        <w:rPr>
+          <w:b w:val="false"/>
+          <w:b w:val="false"/>
+          <w:bCs w:val="false"/>
+        </w:rPr>
+      </w:pPr>
+      <w:r>
+        <w:rPr>
+          <w:b w:val="false"/>
+          <w:bCs w:val="false"/>
+        </w:rPr>
+      </w:r>
+    </w:p>
+    <w:p>
+      <w:pPr>
+        <w:pStyle w:val="Normal"/>
+        <w:jc w:val="left"/>
+        <w:rPr>
+          <w:b w:val="false"/>
+          <w:b w:val="false"/>
+          <w:bCs w:val="false"/>
+        </w:rPr>
+      </w:pPr>
+      <w:r>
+        <w:rPr>
+          <w:b w:val="false"/>
+          <w:bCs w:val="false"/>
+        </w:rPr>
+        <w:tab/>
+        <w:t xml:space="preserve">la funcion __iter__()  </w:t>
+      </w:r>
+      <w:r>
+        <w:rPr>
+          <w:b/>
+          <w:bCs/>
+        </w:rPr>
+        <w:t>define la clase como un generador</w:t>
+      </w:r>
+    </w:p>
+    <w:p>
+      <w:pPr>
+        <w:pStyle w:val="Normal"/>
+        <w:jc w:val="left"/>
+        <w:rPr>
+          <w:b w:val="false"/>
+          <w:b w:val="false"/>
+          <w:bCs w:val="false"/>
+        </w:rPr>
+      </w:pPr>
+      <w:r>
+        <w:rPr>
+          <w:b/>
+          <w:bCs/>
+        </w:rPr>
+        <w:tab/>
+        <w:tab/>
+      </w:r>
+      <w:r>
+        <w:rPr>
+          <w:b w:val="false"/>
+          <w:bCs w:val="false"/>
+        </w:rPr>
+        <w:t>en caso de no deifnirla y usamos la clase dentro un iterador (ciclo for) dara error, ya que no reconocera la clase como un generador</w:t>
+      </w:r>
+    </w:p>
+    <w:p>
+      <w:pPr>
+        <w:pStyle w:val="Normal"/>
+        <w:jc w:val="left"/>
+        <w:rPr>
+          <w:b w:val="false"/>
+          <w:b w:val="false"/>
+          <w:bCs w:val="false"/>
+        </w:rPr>
+      </w:pPr>
+      <w:r>
+        <w:rPr>
+          <w:b w:val="false"/>
+          <w:bCs w:val="false"/>
+        </w:rPr>
+      </w:r>
+    </w:p>
+    <w:p>
+      <w:pPr>
+        <w:pStyle w:val="Normal"/>
+        <w:jc w:val="left"/>
+        <w:rPr>
+          <w:b w:val="false"/>
+          <w:b w:val="false"/>
+          <w:bCs w:val="false"/>
+        </w:rPr>
+      </w:pPr>
+      <w:r>
+        <w:rPr>
+          <w:b w:val="false"/>
+          <w:bCs w:val="false"/>
+        </w:rPr>
+        <w:tab/>
+        <w:t xml:space="preserve">la funcion __next__ </w:t>
+      </w:r>
+      <w:r>
+        <w:rPr>
+          <w:b/>
+          <w:bCs/>
+        </w:rPr>
+        <w:t>es el generador propiamente dicho</w:t>
+      </w:r>
+      <w:r>
+        <w:rPr>
+          <w:b w:val="false"/>
+          <w:bCs w:val="false"/>
+        </w:rPr>
+        <w:t>, es la funcion que se repetira las veces sean necesarias, aquí es donde se debe poner lo que queremos que se genere</w:t>
+      </w:r>
+    </w:p>
+    <w:p>
+      <w:pPr>
+        <w:pStyle w:val="Normal"/>
+        <w:jc w:val="left"/>
+        <w:rPr>
+          <w:b w:val="false"/>
+          <w:b w:val="false"/>
+          <w:bCs w:val="false"/>
+        </w:rPr>
+      </w:pPr>
+      <w:r>
+        <w:rPr>
+          <w:b w:val="false"/>
+          <w:bCs w:val="false"/>
+        </w:rPr>
+        <w:tab/>
+      </w:r>
+    </w:p>
+    <w:p>
+      <w:pPr>
+        <w:pStyle w:val="Normal"/>
+        <w:jc w:val="left"/>
+        <w:rPr>
+          <w:b w:val="false"/>
+          <w:b w:val="false"/>
+          <w:bCs w:val="false"/>
+        </w:rPr>
+      </w:pPr>
+      <w:r>
+        <w:rPr>
+          <w:b w:val="false"/>
+          <w:bCs w:val="false"/>
+        </w:rPr>
+        <w:tab/>
+        <w:tab/>
+      </w:r>
+      <w:r>
+        <w:rPr>
+          <w:b/>
+          <w:bCs/>
+        </w:rPr>
+        <w:t>importante :</w:t>
+      </w:r>
+      <w:r>
+        <w:rPr>
+          <w:b w:val="false"/>
+          <w:bCs w:val="false"/>
+        </w:rPr>
+        <w:t xml:space="preserve"> tenemos que poner una condicion que detenga al generador, de lo contrario generara hasta el infinito </w:t>
+      </w:r>
+    </w:p>
+    <w:p>
+      <w:pPr>
+        <w:pStyle w:val="Normal"/>
+        <w:jc w:val="left"/>
+        <w:rPr>
+          <w:b w:val="false"/>
+          <w:b w:val="false"/>
+          <w:bCs w:val="false"/>
+        </w:rPr>
+      </w:pPr>
+      <w:r>
+        <w:rPr>
+          <w:b w:val="false"/>
+          <w:bCs w:val="false"/>
+        </w:rPr>
+      </w:r>
+    </w:p>
+    <w:p>
+      <w:pPr>
+        <w:pStyle w:val="Normal"/>
+        <w:jc w:val="left"/>
+        <w:rPr/>
+      </w:pPr>
+      <w:r>
+        <w:rPr>
+          <w:b w:val="false"/>
+          <w:bCs w:val="false"/>
+        </w:rPr>
+        <w:tab/>
+      </w:r>
+      <w:r>
+        <w:rPr>
+          <w:b/>
+          <w:bCs/>
+        </w:rPr>
+        <w:t>ver ejemplo en /programas_2/codigo11.py</w:t>
+      </w:r>
+    </w:p>
+    <w:p>
+      <w:pPr>
+        <w:pStyle w:val="Normal"/>
+        <w:jc w:val="left"/>
+        <w:rPr>
+          <w:b/>
+          <w:b/>
+          <w:bCs/>
+        </w:rPr>
+      </w:pPr>
+      <w:r>
+        <w:rPr>
+          <w:b/>
+          <w:bCs/>
+        </w:rPr>
+      </w:r>
+    </w:p>
+    <w:p>
+      <w:pPr>
+        <w:pStyle w:val="Normal"/>
+        <w:rPr>
+          <w:b w:val="false"/>
+          <w:b w:val="false"/>
+          <w:bCs w:val="false"/>
+        </w:rPr>
+      </w:pPr>
+      <w:r>
+        <w:rPr>
+          <w:b w:val="false"/>
+          <w:bCs w:val="false"/>
+        </w:rPr>
+        <w:t>GENERADORES EN FORMA DE FUNCION- PALABRA RESERVADA : yield</w:t>
+      </w:r>
+    </w:p>
+    <w:p>
+      <w:pPr>
+        <w:pStyle w:val="Normal"/>
+        <w:rPr>
+          <w:b w:val="false"/>
+          <w:b w:val="false"/>
+          <w:bCs w:val="false"/>
+        </w:rPr>
+      </w:pPr>
+      <w:r>
+        <w:rPr>
+          <w:b w:val="false"/>
+          <w:bCs w:val="false"/>
+        </w:rPr>
+      </w:r>
+    </w:p>
+    <w:p>
+      <w:pPr>
+        <w:pStyle w:val="Normal"/>
+        <w:rPr>
+          <w:b w:val="false"/>
+          <w:b w:val="false"/>
+          <w:bCs w:val="false"/>
+        </w:rPr>
+      </w:pPr>
+      <w:r>
+        <w:rPr>
+          <w:b w:val="false"/>
+          <w:bCs w:val="false"/>
+        </w:rPr>
+        <w:t>def fun(n):</w:t>
+      </w:r>
+    </w:p>
+    <w:p>
+      <w:pPr>
+        <w:pStyle w:val="Normal"/>
+        <w:rPr>
+          <w:b w:val="false"/>
+          <w:b w:val="false"/>
+          <w:bCs w:val="false"/>
+        </w:rPr>
+      </w:pPr>
+      <w:r>
+        <w:rPr>
+          <w:b w:val="false"/>
+          <w:bCs w:val="false"/>
+        </w:rPr>
+        <w:tab/>
+        <w:t>for i in range(n):</w:t>
+      </w:r>
+    </w:p>
+    <w:p>
+      <w:pPr>
+        <w:pStyle w:val="Normal"/>
+        <w:rPr>
+          <w:b w:val="false"/>
+          <w:b w:val="false"/>
+          <w:bCs w:val="false"/>
+        </w:rPr>
+      </w:pPr>
+      <w:r>
+        <w:rPr>
+          <w:b w:val="false"/>
+          <w:bCs w:val="false"/>
+        </w:rPr>
+        <w:tab/>
+        <w:tab/>
+        <w:t xml:space="preserve">return i </w:t>
+      </w:r>
+    </w:p>
+    <w:p>
+      <w:pPr>
+        <w:pStyle w:val="Normal"/>
+        <w:rPr>
+          <w:b w:val="false"/>
+          <w:b w:val="false"/>
+          <w:bCs w:val="false"/>
+        </w:rPr>
+      </w:pPr>
+      <w:r>
+        <w:rPr>
+          <w:b w:val="false"/>
+          <w:bCs w:val="false"/>
+        </w:rPr>
+      </w:r>
+    </w:p>
+    <w:p>
+      <w:pPr>
+        <w:pStyle w:val="Normal"/>
+        <w:rPr>
+          <w:b w:val="false"/>
+          <w:b w:val="false"/>
+          <w:bCs w:val="false"/>
+        </w:rPr>
+      </w:pPr>
+      <w:r>
+        <w:rPr>
+          <w:b w:val="false"/>
+          <w:bCs w:val="false"/>
+        </w:rPr>
+        <w:t xml:space="preserve">en el ejmplo naterior no funcionaria como se esperaria </w:t>
+      </w:r>
+    </w:p>
+    <w:p>
+      <w:pPr>
+        <w:pStyle w:val="Normal"/>
+        <w:rPr>
+          <w:b w:val="false"/>
+          <w:b w:val="false"/>
+          <w:bCs w:val="false"/>
+        </w:rPr>
+      </w:pPr>
+      <w:r>
+        <w:rPr>
+          <w:b w:val="false"/>
+          <w:bCs w:val="false"/>
+        </w:rPr>
+        <w:tab/>
+        <w:t>el ciclo nunca se termianria ya que al llegar a la linea return se saldria de la funcion</w:t>
+      </w:r>
+    </w:p>
+    <w:p>
+      <w:pPr>
+        <w:pStyle w:val="Normal"/>
+        <w:rPr>
+          <w:b w:val="false"/>
+          <w:b w:val="false"/>
+          <w:bCs w:val="false"/>
+        </w:rPr>
+      </w:pPr>
+      <w:r>
+        <w:rPr>
+          <w:b w:val="false"/>
+          <w:bCs w:val="false"/>
+        </w:rPr>
+        <w:tab/>
+        <w:tab/>
+        <w:t xml:space="preserve">en caso de querer volver a acceder a la funcion el ciclo se reinicia </w:t>
+      </w:r>
+    </w:p>
+    <w:p>
+      <w:pPr>
+        <w:pStyle w:val="Normal"/>
+        <w:rPr>
+          <w:b w:val="false"/>
+          <w:b w:val="false"/>
+          <w:bCs w:val="false"/>
+        </w:rPr>
+      </w:pPr>
+      <w:r>
+        <w:rPr>
+          <w:b w:val="false"/>
+          <w:bCs w:val="false"/>
+        </w:rPr>
+      </w:r>
+    </w:p>
+    <w:p>
+      <w:pPr>
+        <w:pStyle w:val="Normal"/>
+        <w:rPr>
+          <w:b w:val="false"/>
+          <w:b w:val="false"/>
+          <w:bCs w:val="false"/>
+        </w:rPr>
+      </w:pPr>
+      <w:r>
+        <w:rPr>
+          <w:b w:val="false"/>
+          <w:bCs w:val="false"/>
+        </w:rPr>
+      </w:r>
+    </w:p>
+    <w:p>
+      <w:pPr>
+        <w:pStyle w:val="Normal"/>
+        <w:rPr>
+          <w:b w:val="false"/>
+          <w:b w:val="false"/>
+          <w:bCs w:val="false"/>
+        </w:rPr>
+      </w:pPr>
+      <w:r>
+        <w:rPr>
+          <w:b w:val="false"/>
+          <w:bCs w:val="false"/>
+        </w:rPr>
+        <w:t>def fun(n):</w:t>
+      </w:r>
+    </w:p>
+    <w:p>
+      <w:pPr>
+        <w:pStyle w:val="Normal"/>
+        <w:rPr>
+          <w:b w:val="false"/>
+          <w:b w:val="false"/>
+          <w:bCs w:val="false"/>
+        </w:rPr>
+      </w:pPr>
+      <w:r>
+        <w:rPr>
+          <w:b w:val="false"/>
+          <w:bCs w:val="false"/>
+        </w:rPr>
+        <w:tab/>
+        <w:t>for i in range(n):</w:t>
+      </w:r>
+    </w:p>
+    <w:p>
+      <w:pPr>
+        <w:pStyle w:val="Normal"/>
+        <w:rPr>
+          <w:b w:val="false"/>
+          <w:b w:val="false"/>
+          <w:bCs w:val="false"/>
+        </w:rPr>
+      </w:pPr>
+      <w:r>
+        <w:rPr>
+          <w:b w:val="false"/>
+          <w:bCs w:val="false"/>
+        </w:rPr>
+        <w:tab/>
+        <w:tab/>
+        <w:t xml:space="preserve">yield i </w:t>
+      </w:r>
+    </w:p>
+    <w:p>
+      <w:pPr>
+        <w:pStyle w:val="Normal"/>
+        <w:rPr>
+          <w:b w:val="false"/>
+          <w:b w:val="false"/>
+          <w:bCs w:val="false"/>
+        </w:rPr>
+      </w:pPr>
+      <w:r>
+        <w:rPr>
+          <w:b w:val="false"/>
+          <w:bCs w:val="false"/>
+        </w:rPr>
+        <w:t>for v in fun(5):</w:t>
+      </w:r>
+    </w:p>
+    <w:p>
+      <w:pPr>
+        <w:pStyle w:val="Normal"/>
+        <w:rPr>
+          <w:b w:val="false"/>
+          <w:b w:val="false"/>
+          <w:bCs w:val="false"/>
+        </w:rPr>
+      </w:pPr>
+      <w:r>
+        <w:rPr>
+          <w:b w:val="false"/>
+          <w:bCs w:val="false"/>
+        </w:rPr>
+        <w:tab/>
+        <w:t>print(v)</w:t>
+      </w:r>
+    </w:p>
+    <w:p>
+      <w:pPr>
+        <w:pStyle w:val="Normal"/>
+        <w:rPr>
+          <w:b w:val="false"/>
+          <w:b w:val="false"/>
+          <w:bCs w:val="false"/>
+        </w:rPr>
+      </w:pPr>
+      <w:r>
+        <w:rPr>
+          <w:b w:val="false"/>
+          <w:bCs w:val="false"/>
+        </w:rPr>
+      </w:r>
+    </w:p>
+    <w:p>
+      <w:pPr>
+        <w:pStyle w:val="Normal"/>
+        <w:rPr>
+          <w:b w:val="false"/>
+          <w:b w:val="false"/>
+          <w:bCs w:val="false"/>
+        </w:rPr>
+      </w:pPr>
+      <w:r>
+        <w:rPr>
+          <w:b w:val="false"/>
+          <w:bCs w:val="false"/>
+        </w:rPr>
+        <w:t>lista = [t for t in fun(3)]</w:t>
+        <w:tab/>
+        <w:t xml:space="preserve">#se lo puede usar en listas de commprension </w:t>
+      </w:r>
+    </w:p>
+    <w:p>
+      <w:pPr>
+        <w:pStyle w:val="Normal"/>
+        <w:rPr>
+          <w:b w:val="false"/>
+          <w:b w:val="false"/>
+          <w:bCs w:val="false"/>
+        </w:rPr>
+      </w:pPr>
+      <w:r>
+        <w:rPr>
+          <w:b w:val="false"/>
+          <w:bCs w:val="false"/>
+        </w:rPr>
+      </w:r>
+    </w:p>
+    <w:p>
+      <w:pPr>
+        <w:pStyle w:val="Normal"/>
+        <w:rPr>
+          <w:b w:val="false"/>
+          <w:b w:val="false"/>
+          <w:bCs w:val="false"/>
+        </w:rPr>
+      </w:pPr>
+      <w:r>
+        <w:rPr>
+          <w:b w:val="false"/>
+          <w:bCs w:val="false"/>
+        </w:rPr>
+        <w:t>lista2  = list(fun(3))</w:t>
+        <w:tab/>
+        <w:t xml:space="preserve">#podemos invocarlo dentro una nueva lista </w:t>
+      </w:r>
+    </w:p>
+    <w:p>
+      <w:pPr>
+        <w:pStyle w:val="Normal"/>
+        <w:rPr>
+          <w:b w:val="false"/>
+          <w:b w:val="false"/>
+          <w:bCs w:val="false"/>
+        </w:rPr>
+      </w:pPr>
+      <w:r>
+        <w:rPr>
+          <w:b w:val="false"/>
+          <w:bCs w:val="false"/>
+        </w:rPr>
+      </w:r>
+    </w:p>
+    <w:p>
+      <w:pPr>
+        <w:pStyle w:val="Normal"/>
+        <w:rPr>
+          <w:b w:val="false"/>
+          <w:b w:val="false"/>
+          <w:bCs w:val="false"/>
+        </w:rPr>
+      </w:pPr>
+      <w:r>
+        <w:rPr>
+          <w:b w:val="false"/>
+          <w:bCs w:val="false"/>
+        </w:rPr>
+        <w:t>la palabra yield funciona igual que return pero este almacena el ultimo valor que se especifica para i</w:t>
+      </w:r>
+    </w:p>
+    <w:p>
+      <w:pPr>
+        <w:pStyle w:val="Normal"/>
+        <w:rPr>
+          <w:b w:val="false"/>
+          <w:b w:val="false"/>
+          <w:bCs w:val="false"/>
+        </w:rPr>
+      </w:pPr>
+      <w:r>
+        <w:rPr>
+          <w:b w:val="false"/>
+          <w:bCs w:val="false"/>
+        </w:rPr>
+      </w:r>
+    </w:p>
+    <w:p>
+      <w:pPr>
+        <w:pStyle w:val="Normal"/>
+        <w:rPr>
+          <w:b w:val="false"/>
+          <w:b w:val="false"/>
+          <w:bCs w:val="false"/>
+        </w:rPr>
+      </w:pPr>
+      <w:r>
+        <w:rPr>
+          <w:b w:val="false"/>
+          <w:bCs w:val="false"/>
+        </w:rPr>
+        <w:t>yield es un objeto generador, entonces no se debe invocar especificamente</w:t>
+      </w:r>
+    </w:p>
+    <w:p>
+      <w:pPr>
+        <w:pStyle w:val="Normal"/>
+        <w:rPr>
+          <w:b w:val="false"/>
+          <w:b w:val="false"/>
+          <w:bCs w:val="false"/>
+        </w:rPr>
+      </w:pPr>
+      <w:r>
+        <w:rPr>
+          <w:b w:val="false"/>
+          <w:bCs w:val="false"/>
+        </w:rPr>
+      </w:r>
+    </w:p>
+    <w:p>
+      <w:pPr>
+        <w:pStyle w:val="Normal"/>
+        <w:rPr>
+          <w:b/>
+          <w:b/>
+          <w:bCs/>
+        </w:rPr>
+      </w:pPr>
+      <w:r>
+        <w:rPr>
+          <w:b/>
+          <w:bCs/>
+        </w:rPr>
+        <w:t>revisar ejemplo en /programas_2/codigo11_2.py</w:t>
+      </w:r>
+    </w:p>
+    <w:p>
+      <w:pPr>
+        <w:pStyle w:val="Normal"/>
+        <w:rPr>
+          <w:b/>
+          <w:b/>
+          <w:bCs/>
+        </w:rPr>
+      </w:pPr>
+      <w:r>
+        <w:rPr>
+          <w:b/>
+          <w:bCs/>
+        </w:rPr>
+      </w:r>
+    </w:p>
+    <w:p>
+      <w:pPr>
+        <w:pStyle w:val="Normal"/>
+        <w:rPr>
+          <w:b w:val="false"/>
+          <w:b w:val="false"/>
+          <w:bCs w:val="false"/>
+        </w:rPr>
+      </w:pPr>
+      <w:r>
+        <w:rPr>
+          <w:b w:val="false"/>
+          <w:bCs w:val="false"/>
+        </w:rPr>
+        <w:t xml:space="preserve">los generadores en realidad no existen como valores, </w:t>
+      </w:r>
+      <w:r>
+        <w:rPr>
+          <w:b/>
+          <w:bCs/>
+        </w:rPr>
+        <w:t xml:space="preserve">son valores subsecuentes producidos po el generador uno por uno </w:t>
+      </w:r>
+    </w:p>
+    <w:p>
+      <w:pPr>
+        <w:pStyle w:val="Normal"/>
+        <w:rPr>
+          <w:b/>
+          <w:b/>
+          <w:bCs/>
+        </w:rPr>
+      </w:pPr>
+      <w:r>
+        <w:rPr>
+          <w:b/>
+          <w:bCs/>
+        </w:rPr>
+      </w:r>
+    </w:p>
+    <w:p>
+      <w:pPr>
+        <w:pStyle w:val="Normal"/>
+        <w:rPr>
+          <w:b w:val="false"/>
+          <w:b w:val="false"/>
+          <w:bCs w:val="false"/>
+        </w:rPr>
+      </w:pPr>
+      <w:r>
+        <w:rPr>
+          <w:b w:val="false"/>
+          <w:bCs w:val="false"/>
+        </w:rPr>
+        <w:t xml:space="preserve">GENERADORES EN FORMA DE LISTA DE COMPRENSION </w:t>
+      </w:r>
+    </w:p>
+    <w:p>
+      <w:pPr>
+        <w:pStyle w:val="Normal"/>
+        <w:rPr>
+          <w:b w:val="false"/>
+          <w:b w:val="false"/>
+          <w:bCs w:val="false"/>
+        </w:rPr>
+      </w:pPr>
+      <w:r>
+        <w:rPr>
+          <w:b w:val="false"/>
+          <w:bCs w:val="false"/>
+        </w:rPr>
+      </w:r>
+    </w:p>
+    <w:p>
+      <w:pPr>
+        <w:pStyle w:val="Normal"/>
+        <w:rPr>
+          <w:b w:val="false"/>
+          <w:b w:val="false"/>
+          <w:bCs w:val="false"/>
+        </w:rPr>
+      </w:pPr>
+      <w:r>
+        <w:rPr>
+          <w:b w:val="false"/>
+          <w:bCs w:val="false"/>
+        </w:rPr>
+        <w:t>genr = (1 if x % 2 == 0 else 0 for x in range(10))</w:t>
+      </w:r>
+    </w:p>
+    <w:p>
+      <w:pPr>
+        <w:pStyle w:val="Normal"/>
+        <w:rPr>
+          <w:b w:val="false"/>
+          <w:b w:val="false"/>
+          <w:bCs w:val="false"/>
+        </w:rPr>
+      </w:pPr>
+      <w:r>
+        <w:rPr>
+          <w:b w:val="false"/>
+          <w:bCs w:val="false"/>
+        </w:rPr>
+      </w:r>
+    </w:p>
+    <w:p>
+      <w:pPr>
+        <w:pStyle w:val="Normal"/>
+        <w:rPr>
+          <w:b w:val="false"/>
+          <w:b w:val="false"/>
+          <w:bCs w:val="false"/>
+        </w:rPr>
+      </w:pPr>
+      <w:r>
+        <w:rPr>
+          <w:b w:val="false"/>
+          <w:bCs w:val="false"/>
+        </w:rPr>
+        <w:tab/>
+        <w:t>asi de declara un generador en forma de lista de compresion, y lo podemos comprobar preguntando por su tipo</w:t>
+      </w:r>
+    </w:p>
+    <w:p>
+      <w:pPr>
+        <w:pStyle w:val="Normal"/>
+        <w:rPr>
+          <w:b w:val="false"/>
+          <w:b w:val="false"/>
+          <w:bCs w:val="false"/>
+        </w:rPr>
+      </w:pPr>
+      <w:r>
+        <w:rPr>
+          <w:b w:val="false"/>
+          <w:bCs w:val="false"/>
+        </w:rPr>
+      </w:r>
+    </w:p>
+    <w:p>
+      <w:pPr>
+        <w:pStyle w:val="Normal"/>
+        <w:rPr/>
+      </w:pPr>
+      <w:r>
+        <w:rPr>
+          <w:b w:val="false"/>
+          <w:bCs w:val="false"/>
+        </w:rPr>
+        <w:tab/>
+      </w:r>
+      <w:r>
+        <w:rPr>
+          <w:b/>
+          <w:bCs/>
+        </w:rPr>
+        <w:t>ver ejemplo en /programas_2/codigo11_3.py</w:t>
+      </w:r>
+    </w:p>
+    <w:p>
+      <w:pPr>
+        <w:pStyle w:val="Normal"/>
+        <w:rPr>
+          <w:b/>
+          <w:b/>
+          <w:bCs/>
+        </w:rPr>
+      </w:pPr>
+      <w:r>
+        <w:rPr/>
+      </w:r>
+    </w:p>
+    <w:p>
+      <w:pPr>
+        <w:pStyle w:val="Normal"/>
+        <w:rPr>
+          <w:b w:val="false"/>
+          <w:b w:val="false"/>
+          <w:bCs w:val="false"/>
+        </w:rPr>
+      </w:pPr>
+      <w:r>
+        <w:rPr>
+          <w:b w:val="false"/>
+          <w:bCs w:val="false"/>
+        </w:rPr>
+        <w:t>FUNCION: lambda</w:t>
+      </w:r>
+    </w:p>
+    <w:p>
+      <w:pPr>
+        <w:pStyle w:val="Normal"/>
+        <w:rPr>
+          <w:b w:val="false"/>
+          <w:b w:val="false"/>
+          <w:bCs w:val="false"/>
+        </w:rPr>
+      </w:pPr>
+      <w:r>
+        <w:rPr>
+          <w:b w:val="false"/>
+          <w:bCs w:val="false"/>
+        </w:rPr>
+      </w:r>
+    </w:p>
+    <w:p>
+      <w:pPr>
+        <w:pStyle w:val="Normal"/>
+        <w:rPr>
+          <w:b w:val="false"/>
+          <w:b w:val="false"/>
+          <w:bCs w:val="false"/>
+        </w:rPr>
+      </w:pPr>
+      <w:r>
+        <w:rPr>
+          <w:b w:val="false"/>
+          <w:bCs w:val="false"/>
+        </w:rPr>
+        <w:t>la funcion lambda nos permite declarar funciones invisibles</w:t>
+      </w:r>
+    </w:p>
+    <w:p>
+      <w:pPr>
+        <w:pStyle w:val="Normal"/>
+        <w:rPr>
+          <w:b w:val="false"/>
+          <w:b w:val="false"/>
+          <w:bCs w:val="false"/>
+        </w:rPr>
+      </w:pPr>
+      <w:r>
+        <w:rPr>
+          <w:b w:val="false"/>
+          <w:bCs w:val="false"/>
+        </w:rPr>
+      </w:r>
+    </w:p>
+    <w:p>
+      <w:pPr>
+        <w:pStyle w:val="Normal"/>
+        <w:rPr>
+          <w:b/>
+          <w:b/>
+          <w:bCs/>
+        </w:rPr>
+      </w:pPr>
+      <w:r>
+        <w:rPr>
+          <w:b/>
+          <w:bCs/>
+        </w:rPr>
+        <w:t>ejemplo 1:</w:t>
+      </w:r>
+    </w:p>
+    <w:p>
+      <w:pPr>
+        <w:pStyle w:val="Normal"/>
+        <w:rPr>
+          <w:b/>
+          <w:b/>
+          <w:bCs/>
+        </w:rPr>
+      </w:pPr>
+      <w:r>
+        <w:rPr>
+          <w:b/>
+          <w:bCs/>
+        </w:rPr>
+      </w:r>
+    </w:p>
+    <w:p>
+      <w:pPr>
+        <w:pStyle w:val="Normal"/>
+        <w:rPr>
+          <w:b w:val="false"/>
+          <w:b w:val="false"/>
+          <w:bCs w:val="false"/>
+        </w:rPr>
+      </w:pPr>
+      <w:r>
+        <w:rPr>
+          <w:b w:val="false"/>
+          <w:bCs w:val="false"/>
+        </w:rPr>
+        <w:t xml:space="preserve">dos = lambda : 2 </w:t>
+      </w:r>
+    </w:p>
+    <w:p>
+      <w:pPr>
+        <w:pStyle w:val="Normal"/>
+        <w:rPr>
+          <w:b w:val="false"/>
+          <w:b w:val="false"/>
+          <w:bCs w:val="false"/>
+        </w:rPr>
+      </w:pPr>
+      <w:r>
+        <w:rPr>
+          <w:b w:val="false"/>
+          <w:bCs w:val="false"/>
+        </w:rPr>
+        <w:t xml:space="preserve">cuadrado = lambda x : x *x </w:t>
+      </w:r>
+    </w:p>
+    <w:p>
+      <w:pPr>
+        <w:pStyle w:val="Normal"/>
+        <w:rPr>
+          <w:b w:val="false"/>
+          <w:b w:val="false"/>
+          <w:bCs w:val="false"/>
+        </w:rPr>
+      </w:pPr>
+      <w:r>
+        <w:rPr>
+          <w:b w:val="false"/>
+          <w:bCs w:val="false"/>
+        </w:rPr>
+        <w:t>potencia = lambda x , y : x ** y</w:t>
+      </w:r>
+    </w:p>
+    <w:p>
+      <w:pPr>
+        <w:pStyle w:val="Normal"/>
+        <w:rPr>
+          <w:b w:val="false"/>
+          <w:b w:val="false"/>
+          <w:bCs w:val="false"/>
+        </w:rPr>
+      </w:pPr>
+      <w:r>
+        <w:rPr>
+          <w:b w:val="false"/>
+          <w:bCs w:val="false"/>
+        </w:rPr>
+      </w:r>
+    </w:p>
+    <w:p>
+      <w:pPr>
+        <w:pStyle w:val="Normal"/>
+        <w:rPr>
+          <w:b w:val="false"/>
+          <w:b w:val="false"/>
+          <w:bCs w:val="false"/>
+        </w:rPr>
+      </w:pPr>
+      <w:r>
+        <w:rPr>
+          <w:b w:val="false"/>
+          <w:bCs w:val="false"/>
+        </w:rPr>
+        <w:t>for a in range (-2 , 3):</w:t>
+      </w:r>
+    </w:p>
+    <w:p>
+      <w:pPr>
+        <w:pStyle w:val="Normal"/>
+        <w:rPr>
+          <w:b w:val="false"/>
+          <w:b w:val="false"/>
+          <w:bCs w:val="false"/>
+        </w:rPr>
+      </w:pPr>
+      <w:r>
+        <w:rPr>
+          <w:b w:val="false"/>
+          <w:bCs w:val="false"/>
+        </w:rPr>
+        <w:tab/>
+        <w:t>print(cuadrado(a), end = ‘ ‘)</w:t>
+      </w:r>
+    </w:p>
+    <w:p>
+      <w:pPr>
+        <w:pStyle w:val="Normal"/>
+        <w:rPr>
+          <w:b w:val="false"/>
+          <w:b w:val="false"/>
+          <w:bCs w:val="false"/>
+        </w:rPr>
+      </w:pPr>
+      <w:r>
+        <w:rPr>
+          <w:b w:val="false"/>
+          <w:bCs w:val="false"/>
+        </w:rPr>
+        <w:tab/>
+        <w:t>print(potencia(a , dos()))</w:t>
+      </w:r>
+    </w:p>
+    <w:p>
+      <w:pPr>
+        <w:pStyle w:val="Normal"/>
+        <w:rPr>
+          <w:b w:val="false"/>
+          <w:b w:val="false"/>
+          <w:bCs w:val="false"/>
+        </w:rPr>
+      </w:pPr>
+      <w:r>
+        <w:rPr>
+          <w:b w:val="false"/>
+          <w:bCs w:val="false"/>
+        </w:rPr>
+      </w:r>
+    </w:p>
+    <w:p>
+      <w:pPr>
+        <w:pStyle w:val="Normal"/>
+        <w:rPr>
+          <w:b w:val="false"/>
+          <w:b w:val="false"/>
+          <w:bCs w:val="false"/>
+        </w:rPr>
+      </w:pPr>
+      <w:r>
+        <w:rPr>
+          <w:b w:val="false"/>
+          <w:bCs w:val="false"/>
+        </w:rPr>
+        <w:t xml:space="preserve">las funciones lambda se las puede declarar con su nombre, pero la parte invisible se la aplica en el siguiente ejemplo </w:t>
+      </w:r>
+    </w:p>
+    <w:p>
+      <w:pPr>
+        <w:pStyle w:val="Normal"/>
+        <w:rPr>
+          <w:b w:val="false"/>
+          <w:b w:val="false"/>
+          <w:bCs w:val="false"/>
+        </w:rPr>
+      </w:pPr>
+      <w:r>
+        <w:rPr>
+          <w:b w:val="false"/>
+          <w:bCs w:val="false"/>
+        </w:rPr>
+      </w:r>
+    </w:p>
+    <w:p>
+      <w:pPr>
+        <w:pStyle w:val="Normal"/>
+        <w:rPr>
+          <w:b w:val="false"/>
+          <w:b w:val="false"/>
+          <w:bCs w:val="false"/>
+        </w:rPr>
+      </w:pPr>
+      <w:r>
+        <w:rPr>
+          <w:b w:val="false"/>
+          <w:bCs w:val="false"/>
+        </w:rPr>
+        <w:t>def imprimirfuncion(args , funcion):</w:t>
+      </w:r>
+    </w:p>
+    <w:p>
+      <w:pPr>
+        <w:pStyle w:val="Normal"/>
+        <w:rPr>
+          <w:b w:val="false"/>
+          <w:b w:val="false"/>
+          <w:bCs w:val="false"/>
+        </w:rPr>
+      </w:pPr>
+      <w:r>
+        <w:rPr>
+          <w:b w:val="false"/>
+          <w:bCs w:val="false"/>
+        </w:rPr>
+        <w:tab/>
+        <w:t>for x in args:</w:t>
+      </w:r>
+    </w:p>
+    <w:p>
+      <w:pPr>
+        <w:pStyle w:val="Normal"/>
+        <w:rPr>
+          <w:b w:val="false"/>
+          <w:b w:val="false"/>
+          <w:bCs w:val="false"/>
+        </w:rPr>
+      </w:pPr>
+      <w:r>
+        <w:rPr>
+          <w:b w:val="false"/>
+          <w:bCs w:val="false"/>
+        </w:rPr>
+        <w:tab/>
+        <w:tab/>
+        <w:t>print(‘f(‘, x , ‘)=’ , funcion(x) , sep = ‘’)</w:t>
+      </w:r>
+    </w:p>
+    <w:p>
+      <w:pPr>
+        <w:pStyle w:val="Normal"/>
+        <w:rPr>
+          <w:b w:val="false"/>
+          <w:b w:val="false"/>
+          <w:bCs w:val="false"/>
+        </w:rPr>
+      </w:pPr>
+      <w:r>
+        <w:rPr>
+          <w:b w:val="false"/>
+          <w:bCs w:val="false"/>
+        </w:rPr>
+      </w:r>
+    </w:p>
+    <w:p>
+      <w:pPr>
+        <w:pStyle w:val="Normal"/>
+        <w:rPr>
+          <w:b w:val="false"/>
+          <w:b w:val="false"/>
+          <w:bCs w:val="false"/>
+        </w:rPr>
+      </w:pPr>
+      <w:r>
+        <w:rPr>
+          <w:b w:val="false"/>
+          <w:bCs w:val="false"/>
+        </w:rPr>
+        <w:t xml:space="preserve">imprimitfuncion( [x for x in range(-2,3)] , lambda x : 2*x**2 – 4*x +2) </w:t>
+      </w:r>
+    </w:p>
+    <w:p>
+      <w:pPr>
+        <w:pStyle w:val="Normal"/>
+        <w:rPr>
+          <w:b w:val="false"/>
+          <w:b w:val="false"/>
+          <w:bCs w:val="false"/>
+        </w:rPr>
+      </w:pPr>
+      <w:r>
+        <w:rPr>
+          <w:b w:val="false"/>
+          <w:bCs w:val="false"/>
+        </w:rPr>
+      </w:r>
+    </w:p>
+    <w:p>
+      <w:pPr>
+        <w:pStyle w:val="Normal"/>
+        <w:rPr>
+          <w:b w:val="false"/>
+          <w:b w:val="false"/>
+          <w:bCs w:val="false"/>
+        </w:rPr>
+      </w:pPr>
+      <w:r>
+        <w:rPr>
+          <w:b w:val="false"/>
+          <w:bCs w:val="false"/>
+        </w:rPr>
+        <w:t xml:space="preserve">en este otro ejemplo utilizamos la funcion lambda </w:t>
+      </w:r>
+      <w:r>
+        <w:rPr>
+          <w:b/>
+          <w:bCs/>
+        </w:rPr>
+        <w:t xml:space="preserve">para pasar una funcion sin nombre, </w:t>
+      </w:r>
+      <w:r>
+        <w:rPr>
+          <w:b w:val="false"/>
+          <w:bCs w:val="false"/>
+        </w:rPr>
+        <w:t>la cualno volveremos a usar en otro lugar entonces no es necesario guardar la funcion en una variable</w:t>
+      </w:r>
+    </w:p>
+    <w:p>
+      <w:pPr>
+        <w:pStyle w:val="Normal"/>
+        <w:rPr>
+          <w:b w:val="false"/>
+          <w:b w:val="false"/>
+          <w:bCs w:val="false"/>
+        </w:rPr>
+      </w:pPr>
+      <w:r>
+        <w:rPr>
+          <w:b w:val="false"/>
+          <w:bCs w:val="false"/>
+        </w:rPr>
+      </w:r>
+    </w:p>
+    <w:p>
+      <w:pPr>
+        <w:pStyle w:val="Normal"/>
+        <w:rPr>
+          <w:b w:val="false"/>
+          <w:b w:val="false"/>
+          <w:bCs w:val="false"/>
+        </w:rPr>
+      </w:pPr>
+      <w:r>
+        <w:rPr>
+          <w:b w:val="false"/>
+          <w:bCs w:val="false"/>
+        </w:rPr>
+        <w:tab/>
+        <w:t>en resumen sirve para declarar funciones sin nombre que la vamos a usar solo en el momento</w:t>
+      </w:r>
+    </w:p>
+    <w:p>
+      <w:pPr>
+        <w:pStyle w:val="Normal"/>
+        <w:rPr>
+          <w:b w:val="false"/>
+          <w:b w:val="false"/>
+          <w:bCs w:val="false"/>
+        </w:rPr>
+      </w:pPr>
+      <w:r>
+        <w:rPr>
+          <w:b w:val="false"/>
+          <w:bCs w:val="false"/>
+        </w:rPr>
+      </w:r>
+    </w:p>
+    <w:p>
+      <w:pPr>
+        <w:pStyle w:val="Normal"/>
+        <w:rPr>
+          <w:b w:val="false"/>
+          <w:b w:val="false"/>
+          <w:bCs w:val="false"/>
+        </w:rPr>
+      </w:pPr>
+      <w:r>
+        <w:rPr>
+          <w:b w:val="false"/>
+          <w:bCs w:val="false"/>
+        </w:rPr>
+        <w:tab/>
+      </w:r>
+      <w:r>
+        <w:rPr>
+          <w:b/>
+          <w:bCs/>
+        </w:rPr>
+        <w:t xml:space="preserve">ver otro ejemplo en /programas/codigo12.py </w:t>
+      </w:r>
+    </w:p>
+    <w:p>
+      <w:pPr>
+        <w:pStyle w:val="Normal"/>
+        <w:rPr>
+          <w:b/>
+          <w:b/>
+          <w:bCs/>
+        </w:rPr>
+      </w:pPr>
+      <w:r>
+        <w:rPr>
+          <w:b w:val="false"/>
+          <w:bCs w:val="false"/>
+        </w:rPr>
+      </w:r>
+    </w:p>
+    <w:p>
+      <w:pPr>
+        <w:pStyle w:val="Normal"/>
+        <w:rPr>
+          <w:b w:val="false"/>
+          <w:b w:val="false"/>
+          <w:bCs w:val="false"/>
+        </w:rPr>
+      </w:pPr>
+      <w:r>
+        <w:rPr>
+          <w:b w:val="false"/>
+          <w:bCs w:val="false"/>
+        </w:rPr>
+        <w:t>C</w:t>
+      </w:r>
+      <w:r>
+        <w:rPr>
+          <w:b w:val="false"/>
+          <w:bCs w:val="false"/>
+        </w:rPr>
+        <w:t>IERRES</w:t>
+      </w:r>
+    </w:p>
+    <w:p>
+      <w:pPr>
+        <w:pStyle w:val="Normal"/>
+        <w:rPr>
+          <w:b w:val="false"/>
+          <w:b w:val="false"/>
+          <w:bCs w:val="false"/>
+        </w:rPr>
+      </w:pPr>
+      <w:r>
+        <w:rPr>
+          <w:b w:val="false"/>
+          <w:bCs w:val="false"/>
+        </w:rPr>
+      </w:r>
+    </w:p>
+    <w:p>
+      <w:pPr>
+        <w:pStyle w:val="Normal"/>
+        <w:rPr>
+          <w:b w:val="false"/>
+          <w:b w:val="false"/>
+          <w:bCs w:val="false"/>
+        </w:rPr>
+      </w:pPr>
+      <w:r>
+        <w:rPr>
+          <w:b w:val="false"/>
+          <w:bCs w:val="false"/>
+        </w:rPr>
+        <w:t xml:space="preserve">un cierre es cuando </w:t>
+      </w:r>
+      <w:r>
+        <w:rPr>
+          <w:b/>
+          <w:bCs/>
+        </w:rPr>
+        <w:t xml:space="preserve">definimos una funcion dentro de otra </w:t>
+      </w:r>
+      <w:r>
+        <w:rPr>
+          <w:b w:val="false"/>
+          <w:bCs w:val="false"/>
+        </w:rPr>
+        <w:t xml:space="preserve">y retornamos la funcion interior </w:t>
+      </w:r>
+    </w:p>
+    <w:p>
+      <w:pPr>
+        <w:pStyle w:val="Normal"/>
+        <w:rPr>
+          <w:b w:val="false"/>
+          <w:b w:val="false"/>
+          <w:bCs w:val="false"/>
+        </w:rPr>
+      </w:pPr>
+      <w:r>
+        <w:rPr>
+          <w:b w:val="false"/>
+          <w:bCs w:val="false"/>
+        </w:rPr>
+        <w:tab/>
+        <w:t>al instanciar la funcion exterior el cierre creado es una “copia de la funcion interior”</w:t>
+      </w:r>
+    </w:p>
+    <w:p>
+      <w:pPr>
+        <w:pStyle w:val="Normal"/>
+        <w:rPr>
+          <w:b w:val="false"/>
+          <w:b w:val="false"/>
+          <w:bCs w:val="false"/>
+        </w:rPr>
+      </w:pPr>
+      <w:r>
+        <w:rPr>
+          <w:b w:val="false"/>
+          <w:bCs w:val="false"/>
+        </w:rPr>
+        <w:tab/>
+        <w:t>este cierre de la funcion interior tiene acceso a todas las variables de la funcion exterior a pesar de que la funcion exterior ya no existe</w:t>
       </w:r>
     </w:p>
     <w:sectPr>
@@ -15612,7 +17675,7 @@
     <w:qFormat/>
     <w:pPr>
       <w:widowControl/>
-      <w:overflowPunct w:val="true"/>
+      <w:overflowPunct w:val="false"/>
       <w:bidi w:val="0"/>
       <w:jc w:val="left"/>
     </w:pPr>
@@ -15748,6 +17811,31 @@
     <w:qFormat/>
     <w:rPr/>
   </w:style>
+  <w:style w:type="character" w:styleId="ListLabel24">
+    <w:name w:val="ListLabel 24"/>
+    <w:qFormat/>
+    <w:rPr/>
+  </w:style>
+  <w:style w:type="character" w:styleId="ListLabel25">
+    <w:name w:val="ListLabel 25"/>
+    <w:qFormat/>
+    <w:rPr/>
+  </w:style>
+  <w:style w:type="character" w:styleId="ListLabel26">
+    <w:name w:val="ListLabel 26"/>
+    <w:qFormat/>
+    <w:rPr/>
+  </w:style>
+  <w:style w:type="character" w:styleId="ListLabel27">
+    <w:name w:val="ListLabel 27"/>
+    <w:qFormat/>
+    <w:rPr/>
+  </w:style>
+  <w:style w:type="character" w:styleId="ListLabel28">
+    <w:name w:val="ListLabel 28"/>
+    <w:qFormat/>
+    <w:rPr/>
+  </w:style>
   <w:style w:type="paragraph" w:styleId="Ttulo">
     <w:name w:val="Título"/>
     <w:basedOn w:val="Normal"/>

</xml_diff>

<commit_message>
fin de cursopython associate
</commit_message>
<xml_diff>
--- a/apuntes_2.docx
+++ b/apuntes_2.docx
@@ -7211,7 +7211,7 @@
           <w:b w:val="false"/>
           <w:bCs w:val="false"/>
         </w:rPr>
-        <w:t xml:space="preserve">raice nombre_excepcion </w:t>
+        <w:t xml:space="preserve">raise nombre_excepcion </w:t>
       </w:r>
     </w:p>
     <w:p>
@@ -11718,7 +11718,7 @@
           <w:b w:val="false"/>
           <w:bCs w:val="false"/>
         </w:rPr>
-        <w:t xml:space="preserve">getattr(nombreObjeto , nombrePropiedad) </w:t>
+        <w:t xml:space="preserve">getattr(nombreObjeto , ‘nombrePropiedad') </w:t>
       </w:r>
     </w:p>
     <w:p>
@@ -12395,11 +12395,7 @@
       <w:pPr>
         <w:pStyle w:val="Normal"/>
         <w:jc w:val="left"/>
-        <w:rPr>
-          <w:b w:val="false"/>
-          <w:b w:val="false"/>
-          <w:bCs w:val="false"/>
-        </w:rPr>
+        <w:rPr/>
       </w:pPr>
       <w:r>
         <w:rPr>
@@ -17039,7 +17035,10 @@
         </w:rPr>
       </w:pPr>
       <w:r>
-        <w:rPr/>
+        <w:rPr>
+          <w:b/>
+          <w:bCs/>
+        </w:rPr>
       </w:r>
     </w:p>
     <w:p>
@@ -17529,33 +17528,26 @@
       </w:pPr>
       <w:r>
         <w:rPr>
-          <w:b w:val="false"/>
-          <w:bCs w:val="false"/>
-        </w:rPr>
-      </w:r>
-    </w:p>
-    <w:p>
-      <w:pPr>
-        <w:pStyle w:val="Normal"/>
-        <w:rPr>
-          <w:b w:val="false"/>
-          <w:b w:val="false"/>
-          <w:bCs w:val="false"/>
-        </w:rPr>
-      </w:pPr>
-      <w:r>
-        <w:rPr>
-          <w:b w:val="false"/>
-          <w:bCs w:val="false"/>
-        </w:rPr>
-        <w:t>C</w:t>
-      </w:r>
-      <w:r>
-        <w:rPr>
-          <w:b w:val="false"/>
-          <w:bCs w:val="false"/>
-        </w:rPr>
-        <w:t>IERRES</w:t>
+          <w:b/>
+          <w:bCs/>
+        </w:rPr>
+      </w:r>
+    </w:p>
+    <w:p>
+      <w:pPr>
+        <w:pStyle w:val="Normal"/>
+        <w:rPr>
+          <w:b w:val="false"/>
+          <w:b w:val="false"/>
+          <w:bCs w:val="false"/>
+        </w:rPr>
+      </w:pPr>
+      <w:r>
+        <w:rPr>
+          <w:b w:val="false"/>
+          <w:bCs w:val="false"/>
+        </w:rPr>
+        <w:t>CIERRES</w:t>
       </w:r>
     </w:p>
     <w:p>
@@ -17626,11 +17618,7 @@
     <w:p>
       <w:pPr>
         <w:pStyle w:val="Normal"/>
-        <w:rPr>
-          <w:b w:val="false"/>
-          <w:b w:val="false"/>
-          <w:bCs w:val="false"/>
-        </w:rPr>
+        <w:rPr/>
       </w:pPr>
       <w:r>
         <w:rPr>
@@ -17836,6 +17824,16 @@
     <w:qFormat/>
     <w:rPr/>
   </w:style>
+  <w:style w:type="character" w:styleId="ListLabel29">
+    <w:name w:val="ListLabel 29"/>
+    <w:qFormat/>
+    <w:rPr/>
+  </w:style>
+  <w:style w:type="character" w:styleId="ListLabel30">
+    <w:name w:val="ListLabel 30"/>
+    <w:qFormat/>
+    <w:rPr/>
+  </w:style>
   <w:style w:type="paragraph" w:styleId="Ttulo">
     <w:name w:val="Título"/>
     <w:basedOn w:val="Normal"/>

</xml_diff>